<commit_message>
docx: 대여소 및 자전거 use case descriptions 수정
</commit_message>
<xml_diff>
--- a/UseCaseDescriptions/use_case_descriptions.docx
+++ b/UseCaseDescriptions/use_case_descriptions.docx
@@ -3028,6 +3028,12 @@
                 <w:rFonts w:hint="eastAsia"/>
               </w:rPr>
               <w:t>없습니다</w:t>
+            </w:r>
+            <w:r>
+              <w:rPr>
+                <w:lang w:val="en-US"/>
+              </w:rPr>
+              <w:t>”</w:t>
             </w:r>
             <w:r>
               <w:rPr>

</xml_diff>